<commit_message>
Remove extra space in output
</commit_message>
<xml_diff>
--- a/pos-tagger/report.docx
+++ b/pos-tagger/report.docx
@@ -46,7 +46,12 @@
         <w:t xml:space="preserve"> model) is used to model the sequen</w:t>
       </w:r>
       <w:r>
-        <w:t xml:space="preserve">ce of tags in a sentence. Transition probability </w:t>
+        <w:t xml:space="preserve">ce of tags in </w:t>
+      </w:r>
+      <w:bookmarkStart w:id="0" w:name="_GoBack"/>
+      <w:bookmarkEnd w:id="0"/>
+      <w:r>
+        <w:t xml:space="preserve">a sentence. Transition probability </w:t>
       </w:r>
       <m:oMath>
         <m:r>
@@ -2505,6 +2510,10 @@
         <w:jc w:val="center"/>
       </w:pPr>
       <w:r>
+        <w:rPr>
+          <w:noProof/>
+          <w:lang w:eastAsia="en-SG"/>
+        </w:rPr>
         <w:drawing>
           <wp:inline distT="0" distB="0" distL="0" distR="0">
             <wp:extent cx="5076825" cy="1752600"/>
@@ -2523,7 +2532,7 @@
                     </pic:cNvPicPr>
                   </pic:nvPicPr>
                   <pic:blipFill>
-                    <a:blip r:embed="rId5">
+                    <a:blip r:embed="rId7">
                       <a:extLst>
                         <a:ext uri="{28A0092B-C50C-407E-A947-70E740481C1C}">
                           <a14:useLocalDpi xmlns:a14="http://schemas.microsoft.com/office/drawing/2010/main" val="0"/>
@@ -2638,8 +2647,6 @@
       <w:r>
         <w:t xml:space="preserve"> nature of English language, such that word with certain affixes have more probability of having a particular POS tag.</w:t>
       </w:r>
-      <w:bookmarkStart w:id="0" w:name="_GoBack"/>
-      <w:bookmarkEnd w:id="0"/>
     </w:p>
     <w:p>
       <w:r>
@@ -2711,6 +2718,7 @@
       </w:r>
     </w:p>
     <w:sectPr>
+      <w:headerReference w:type="default" r:id="rId8"/>
       <w:pgSz w:w="11906" w:h="16838"/>
       <w:pgMar w:top="1440" w:right="1440" w:bottom="1440" w:left="1440" w:header="708" w:footer="708" w:gutter="0"/>
       <w:cols w:space="708"/>
@@ -2718,6 +2726,105 @@
     </w:sectPr>
   </w:body>
 </w:document>
+</file>
+
+<file path=word/endnotes.xml><?xml version="1.0" encoding="utf-8"?>
+<w:endnotes xmlns:wpc="http://schemas.microsoft.com/office/word/2010/wordprocessingCanvas" xmlns:mc="http://schemas.openxmlformats.org/markup-compatibility/2006" xmlns:o="urn:schemas-microsoft-com:office:office" xmlns:r="http://schemas.openxmlformats.org/officeDocument/2006/relationships" xmlns:m="http://schemas.openxmlformats.org/officeDocument/2006/math" xmlns:v="urn:schemas-microsoft-com:vml" xmlns:wp14="http://schemas.microsoft.com/office/word/2010/wordprocessingDrawing" xmlns:wp="http://schemas.openxmlformats.org/drawingml/2006/wordprocessingDrawing" xmlns:w10="urn:schemas-microsoft-com:office:word" xmlns:w="http://schemas.openxmlformats.org/wordprocessingml/2006/main" xmlns:w14="http://schemas.microsoft.com/office/word/2010/wordml" xmlns:w15="http://schemas.microsoft.com/office/word/2012/wordml" xmlns:wpg="http://schemas.microsoft.com/office/word/2010/wordprocessingGroup" xmlns:wpi="http://schemas.microsoft.com/office/word/2010/wordprocessingInk" xmlns:wne="http://schemas.microsoft.com/office/word/2006/wordml" xmlns:wps="http://schemas.microsoft.com/office/word/2010/wordprocessingShape" mc:Ignorable="w14 w15 wp14">
+  <w:endnote w:type="separator" w:id="-1">
+    <w:p>
+      <w:pPr>
+        <w:spacing w:after="0" w:line="240" w:lineRule="auto"/>
+      </w:pPr>
+      <w:r>
+        <w:separator/>
+      </w:r>
+    </w:p>
+  </w:endnote>
+  <w:endnote w:type="continuationSeparator" w:id="0">
+    <w:p>
+      <w:pPr>
+        <w:spacing w:after="0" w:line="240" w:lineRule="auto"/>
+      </w:pPr>
+      <w:r>
+        <w:continuationSeparator/>
+      </w:r>
+    </w:p>
+  </w:endnote>
+</w:endnotes>
+</file>
+
+<file path=word/footnotes.xml><?xml version="1.0" encoding="utf-8"?>
+<w:footnotes xmlns:wpc="http://schemas.microsoft.com/office/word/2010/wordprocessingCanvas" xmlns:mc="http://schemas.openxmlformats.org/markup-compatibility/2006" xmlns:o="urn:schemas-microsoft-com:office:office" xmlns:r="http://schemas.openxmlformats.org/officeDocument/2006/relationships" xmlns:m="http://schemas.openxmlformats.org/officeDocument/2006/math" xmlns:v="urn:schemas-microsoft-com:vml" xmlns:wp14="http://schemas.microsoft.com/office/word/2010/wordprocessingDrawing" xmlns:wp="http://schemas.openxmlformats.org/drawingml/2006/wordprocessingDrawing" xmlns:w10="urn:schemas-microsoft-com:office:word" xmlns:w="http://schemas.openxmlformats.org/wordprocessingml/2006/main" xmlns:w14="http://schemas.microsoft.com/office/word/2010/wordml" xmlns:w15="http://schemas.microsoft.com/office/word/2012/wordml" xmlns:wpg="http://schemas.microsoft.com/office/word/2010/wordprocessingGroup" xmlns:wpi="http://schemas.microsoft.com/office/word/2010/wordprocessingInk" xmlns:wne="http://schemas.microsoft.com/office/word/2006/wordml" xmlns:wps="http://schemas.microsoft.com/office/word/2010/wordprocessingShape" mc:Ignorable="w14 w15 wp14">
+  <w:footnote w:type="separator" w:id="-1">
+    <w:p>
+      <w:pPr>
+        <w:spacing w:after="0" w:line="240" w:lineRule="auto"/>
+      </w:pPr>
+      <w:r>
+        <w:separator/>
+      </w:r>
+    </w:p>
+  </w:footnote>
+  <w:footnote w:type="continuationSeparator" w:id="0">
+    <w:p>
+      <w:pPr>
+        <w:spacing w:after="0" w:line="240" w:lineRule="auto"/>
+      </w:pPr>
+      <w:r>
+        <w:continuationSeparator/>
+      </w:r>
+    </w:p>
+  </w:footnote>
+</w:footnotes>
+</file>
+
+<file path=word/header1.xml><?xml version="1.0" encoding="utf-8"?>
+<w:hdr xmlns:wpc="http://schemas.microsoft.com/office/word/2010/wordprocessingCanvas" xmlns:mc="http://schemas.openxmlformats.org/markup-compatibility/2006" xmlns:o="urn:schemas-microsoft-com:office:office" xmlns:r="http://schemas.openxmlformats.org/officeDocument/2006/relationships" xmlns:m="http://schemas.openxmlformats.org/officeDocument/2006/math" xmlns:v="urn:schemas-microsoft-com:vml" xmlns:wp14="http://schemas.microsoft.com/office/word/2010/wordprocessingDrawing" xmlns:wp="http://schemas.openxmlformats.org/drawingml/2006/wordprocessingDrawing" xmlns:w10="urn:schemas-microsoft-com:office:word" xmlns:w="http://schemas.openxmlformats.org/wordprocessingml/2006/main" xmlns:w14="http://schemas.microsoft.com/office/word/2010/wordml" xmlns:w15="http://schemas.microsoft.com/office/word/2012/wordml" xmlns:wpg="http://schemas.microsoft.com/office/word/2010/wordprocessingGroup" xmlns:wpi="http://schemas.microsoft.com/office/word/2010/wordprocessingInk" xmlns:wne="http://schemas.microsoft.com/office/word/2006/wordml" xmlns:wps="http://schemas.microsoft.com/office/word/2010/wordprocessingShape" mc:Ignorable="w14 w15 wp14">
+  <w:p>
+    <w:pPr>
+      <w:pStyle w:val="Header"/>
+      <w:pBdr>
+        <w:bottom w:val="single" w:sz="6" w:space="1" w:color="auto"/>
+      </w:pBdr>
+      <w:jc w:val="right"/>
+      <w:rPr>
+        <w:rFonts w:ascii="HelveticaNeueLT Pro 55 Roman" w:hAnsi="HelveticaNeueLT Pro 55 Roman" w:cs="Times New Roman"/>
+        <w:color w:val="7F7F7F" w:themeColor="text1" w:themeTint="80"/>
+        <w:sz w:val="20"/>
+      </w:rPr>
+    </w:pPr>
+    <w:r>
+      <w:rPr>
+        <w:rFonts w:ascii="HelveticaNeueLT Pro 55 Roman" w:hAnsi="HelveticaNeueLT Pro 55 Roman" w:cs="Times New Roman"/>
+        <w:color w:val="7F7F7F" w:themeColor="text1" w:themeTint="80"/>
+        <w:sz w:val="20"/>
+      </w:rPr>
+      <w:t>CS4248Assignment2-DavidHeryanto</w:t>
+    </w:r>
+  </w:p>
+  <w:p>
+    <w:pPr>
+      <w:pStyle w:val="Header"/>
+      <w:jc w:val="right"/>
+      <w:rPr>
+        <w:rFonts w:ascii="HelveticaNeueLT Pro 55 Roman" w:hAnsi="HelveticaNeueLT Pro 55 Roman" w:cs="Times New Roman"/>
+        <w:color w:val="7F7F7F" w:themeColor="text1" w:themeTint="80"/>
+        <w:sz w:val="20"/>
+      </w:rPr>
+    </w:pPr>
+  </w:p>
+  <w:p>
+    <w:pPr>
+      <w:pStyle w:val="Header"/>
+      <w:jc w:val="right"/>
+      <w:rPr>
+        <w:rFonts w:ascii="HelveticaNeueLT Pro 55 Roman" w:hAnsi="HelveticaNeueLT Pro 55 Roman" w:cs="Times New Roman"/>
+        <w:color w:val="7F7F7F" w:themeColor="text1" w:themeTint="80"/>
+        <w:sz w:val="20"/>
+      </w:rPr>
+    </w:pPr>
+  </w:p>
+</w:hdr>
 </file>
 
 <file path=word/numbering.xml><?xml version="1.0" encoding="utf-8"?>
@@ -3725,6 +3832,58 @@
       <w:contextualSpacing/>
     </w:pPr>
   </w:style>
+  <w:style w:type="paragraph" w:styleId="Header">
+    <w:name w:val="header"/>
+    <w:basedOn w:val="Normal"/>
+    <w:link w:val="HeaderChar"/>
+    <w:uiPriority w:val="99"/>
+    <w:unhideWhenUsed/>
+    <w:rsid w:val="002D6C67"/>
+    <w:pPr>
+      <w:tabs>
+        <w:tab w:val="center" w:pos="4513"/>
+        <w:tab w:val="right" w:pos="9026"/>
+      </w:tabs>
+      <w:spacing w:after="0" w:line="240" w:lineRule="auto"/>
+    </w:pPr>
+  </w:style>
+  <w:style w:type="character" w:customStyle="1" w:styleId="HeaderChar">
+    <w:name w:val="Header Char"/>
+    <w:basedOn w:val="DefaultParagraphFont"/>
+    <w:link w:val="Header"/>
+    <w:uiPriority w:val="99"/>
+    <w:rsid w:val="002D6C67"/>
+    <w:rPr>
+      <w:rFonts w:ascii="Times New Roman" w:hAnsi="Times New Roman"/>
+      <w:sz w:val="24"/>
+    </w:rPr>
+  </w:style>
+  <w:style w:type="paragraph" w:styleId="Footer">
+    <w:name w:val="footer"/>
+    <w:basedOn w:val="Normal"/>
+    <w:link w:val="FooterChar"/>
+    <w:uiPriority w:val="99"/>
+    <w:unhideWhenUsed/>
+    <w:rsid w:val="002D6C67"/>
+    <w:pPr>
+      <w:tabs>
+        <w:tab w:val="center" w:pos="4513"/>
+        <w:tab w:val="right" w:pos="9026"/>
+      </w:tabs>
+      <w:spacing w:after="0" w:line="240" w:lineRule="auto"/>
+    </w:pPr>
+  </w:style>
+  <w:style w:type="character" w:customStyle="1" w:styleId="FooterChar">
+    <w:name w:val="Footer Char"/>
+    <w:basedOn w:val="DefaultParagraphFont"/>
+    <w:link w:val="Footer"/>
+    <w:uiPriority w:val="99"/>
+    <w:rsid w:val="002D6C67"/>
+    <w:rPr>
+      <w:rFonts w:ascii="Times New Roman" w:hAnsi="Times New Roman"/>
+      <w:sz w:val="24"/>
+    </w:rPr>
+  </w:style>
 </w:styles>
 </file>
 

</xml_diff>